<commit_message>
Adding GCP ACE Certification
</commit_message>
<xml_diff>
--- a/public/cv/LeeDaleProfile.docx
+++ b/public/cv/LeeDaleProfile.docx
@@ -1,6 +1,6 @@
 
 <file path=word/document.xml><?xml version="1.0" encoding="utf-8"?>
-<w:document xmlns:wpc="http://schemas.microsoft.com/office/word/2010/wordprocessingCanvas" xmlns:cx="http://schemas.microsoft.com/office/drawing/2014/chartex" xmlns:cx1="http://schemas.microsoft.com/office/drawing/2015/9/8/chartex" xmlns:cx2="http://schemas.microsoft.com/office/drawing/2015/10/21/chartex" xmlns:cx3="http://schemas.microsoft.com/office/drawing/2016/5/9/chartex" xmlns:cx4="http://schemas.microsoft.com/office/drawing/2016/5/10/chartex" xmlns:cx5="http://schemas.microsoft.com/office/drawing/2016/5/11/chartex" xmlns:cx6="http://schemas.microsoft.com/office/drawing/2016/5/12/chartex" xmlns:cx7="http://schemas.microsoft.com/office/drawing/2016/5/13/chartex" xmlns:cx8="http://schemas.microsoft.com/office/drawing/2016/5/14/chartex" xmlns:mc="http://schemas.openxmlformats.org/markup-compatibility/2006" xmlns:aink="http://schemas.microsoft.com/office/drawing/2016/ink" xmlns:am3d="http://schemas.microsoft.com/office/drawing/2017/model3d" xmlns:o="urn:schemas-microsoft-com:office:office" xmlns:r="http://schemas.openxmlformats.org/officeDocument/2006/relationships" xmlns:m="http://schemas.openxmlformats.org/officeDocument/2006/math" xmlns:v="urn:schemas-microsoft-com:vml" xmlns:wp14="http://schemas.microsoft.com/office/word/2010/wordprocessingDrawing" xmlns:wp="http://schemas.openxmlformats.org/drawingml/2006/wordprocessingDrawing" xmlns:w10="urn:schemas-microsoft-com:office:word" xmlns:w="http://schemas.openxmlformats.org/wordprocessingml/2006/main" xmlns:w14="http://schemas.microsoft.com/office/word/2010/wordml" xmlns:w15="http://schemas.microsoft.com/office/word/2012/wordml" xmlns:w16cid="http://schemas.microsoft.com/office/word/2016/wordml/cid" xmlns:w16se="http://schemas.microsoft.com/office/word/2015/wordml/symex" xmlns:wpg="http://schemas.microsoft.com/office/word/2010/wordprocessingGroup" xmlns:wpi="http://schemas.microsoft.com/office/word/2010/wordprocessingInk" xmlns:wne="http://schemas.microsoft.com/office/word/2006/wordml" xmlns:wps="http://schemas.microsoft.com/office/word/2010/wordprocessingShape" mc:Ignorable="w14 w15 w16se w16cid wp14">
+<w:document xmlns:wpc="http://schemas.microsoft.com/office/word/2010/wordprocessingCanvas" xmlns:cx="http://schemas.microsoft.com/office/drawing/2014/chartex" xmlns:cx1="http://schemas.microsoft.com/office/drawing/2015/9/8/chartex" xmlns:cx2="http://schemas.microsoft.com/office/drawing/2015/10/21/chartex" xmlns:cx3="http://schemas.microsoft.com/office/drawing/2016/5/9/chartex" xmlns:cx4="http://schemas.microsoft.com/office/drawing/2016/5/10/chartex" xmlns:cx5="http://schemas.microsoft.com/office/drawing/2016/5/11/chartex" xmlns:cx6="http://schemas.microsoft.com/office/drawing/2016/5/12/chartex" xmlns:cx7="http://schemas.microsoft.com/office/drawing/2016/5/13/chartex" xmlns:cx8="http://schemas.microsoft.com/office/drawing/2016/5/14/chartex" xmlns:mc="http://schemas.openxmlformats.org/markup-compatibility/2006" xmlns:aink="http://schemas.microsoft.com/office/drawing/2016/ink" xmlns:am3d="http://schemas.microsoft.com/office/drawing/2017/model3d" xmlns:o="urn:schemas-microsoft-com:office:office" xmlns:r="http://schemas.openxmlformats.org/officeDocument/2006/relationships" xmlns:m="http://schemas.openxmlformats.org/officeDocument/2006/math" xmlns:v="urn:schemas-microsoft-com:vml" xmlns:wp14="http://schemas.microsoft.com/office/word/2010/wordprocessingDrawing" xmlns:wp="http://schemas.openxmlformats.org/drawingml/2006/wordprocessingDrawing" xmlns:w10="urn:schemas-microsoft-com:office:word" xmlns:w="http://schemas.openxmlformats.org/wordprocessingml/2006/main" xmlns:w14="http://schemas.microsoft.com/office/word/2010/wordml" xmlns:w15="http://schemas.microsoft.com/office/word/2012/wordml" xmlns:w16cex="http://schemas.microsoft.com/office/word/2018/wordml/cex" xmlns:w16cid="http://schemas.microsoft.com/office/word/2016/wordml/cid" xmlns:w16="http://schemas.microsoft.com/office/word/2018/wordml" xmlns:w16se="http://schemas.microsoft.com/office/word/2015/wordml/symex" xmlns:wpg="http://schemas.microsoft.com/office/word/2010/wordprocessingGroup" xmlns:wpi="http://schemas.microsoft.com/office/word/2010/wordprocessingInk" xmlns:wne="http://schemas.microsoft.com/office/word/2006/wordml" xmlns:wps="http://schemas.microsoft.com/office/word/2010/wordprocessingShape" mc:Ignorable="w14 w15 w16se w16cid w16 w16cex wp14">
   <w:body>
     <w:tbl>
       <w:tblPr>
@@ -6563,7 +6563,45 @@
           <w:sz w:val="20"/>
           <w:szCs w:val="20"/>
         </w:rPr>
-        <w:t xml:space="preserve"> with a career spanning over twenty years. Has a thirst for knowledge and a wide skill set focusing on modern web development technologies such as JavaScript, React, Node, C#, .NET Standard / .NET Core and ASP.NET. Has a deep understanding of cloud architectures and experience building software with Microsoft Azure technologies</w:t>
+        <w:t xml:space="preserve"> with a career spanning over twenty years. Has a thirst for knowledge and a wide skill set focusing on modern web development technologies such as JavaScript, React, Node, C#,</w:t>
+      </w:r>
+      <w:r>
+        <w:rPr>
+          <w:sz w:val="20"/>
+          <w:szCs w:val="20"/>
+        </w:rPr>
+        <w:t xml:space="preserve"> </w:t>
+      </w:r>
+      <w:r>
+        <w:rPr>
+          <w:sz w:val="20"/>
+          <w:szCs w:val="20"/>
+        </w:rPr>
+        <w:t>.NET Core</w:t>
+      </w:r>
+      <w:r>
+        <w:rPr>
+          <w:sz w:val="20"/>
+          <w:szCs w:val="20"/>
+        </w:rPr>
+        <w:t>, Docker</w:t>
+      </w:r>
+      <w:r>
+        <w:t xml:space="preserve"> and</w:t>
+      </w:r>
+      <w:r>
+        <w:rPr>
+          <w:sz w:val="20"/>
+          <w:szCs w:val="20"/>
+        </w:rPr>
+        <w:t xml:space="preserve"> Microservices</w:t>
+      </w:r>
+      <w:r>
+        <w:rPr>
+          <w:sz w:val="20"/>
+          <w:szCs w:val="20"/>
+        </w:rPr>
+        <w:t>. Has a deep understanding of cloud architectures and experience building software with Microsoft Azure technologies</w:t>
       </w:r>
       <w:r>
         <w:rPr>
@@ -9603,14 +9641,14 @@
                 <w:sz w:val="20"/>
                 <w:szCs w:val="20"/>
               </w:rPr>
-              <w:t xml:space="preserve">Software &amp; Enterprise </w:t>
+              <w:t xml:space="preserve">Software &amp; </w:t>
             </w:r>
             <w:r>
               <w:rPr>
                 <w:sz w:val="20"/>
                 <w:szCs w:val="20"/>
               </w:rPr>
-              <w:t>Architecture</w:t>
+              <w:t>Cloud Architecture</w:t>
             </w:r>
           </w:p>
           <w:p>
@@ -9644,7 +9682,14 @@
                 <w:sz w:val="20"/>
                 <w:szCs w:val="20"/>
               </w:rPr>
-              <w:t xml:space="preserve">C#, NET Core, ASP.NET MVC/ </w:t>
+              <w:t>C#, NET Core, ASP.NET MVC</w:t>
+            </w:r>
+            <w:r>
+              <w:rPr>
+                <w:sz w:val="20"/>
+                <w:szCs w:val="20"/>
+              </w:rPr>
+              <w:t xml:space="preserve"> &amp; </w:t>
             </w:r>
             <w:proofErr w:type="spellStart"/>
             <w:r>
@@ -9687,7 +9732,21 @@
                 <w:sz w:val="20"/>
                 <w:szCs w:val="20"/>
               </w:rPr>
-              <w:t>JavaScript / TypeScript</w:t>
+              <w:t xml:space="preserve">JavaScript </w:t>
+            </w:r>
+            <w:r>
+              <w:rPr>
+                <w:sz w:val="20"/>
+                <w:szCs w:val="20"/>
+              </w:rPr>
+              <w:t>&amp;</w:t>
+            </w:r>
+            <w:r>
+              <w:rPr>
+                <w:sz w:val="20"/>
+                <w:szCs w:val="20"/>
+              </w:rPr>
+              <w:t xml:space="preserve"> TypeScript</w:t>
             </w:r>
           </w:p>
           <w:p>
@@ -9704,8 +9763,30 @@
                 <w:sz w:val="20"/>
                 <w:szCs w:val="20"/>
               </w:rPr>
-              <w:t>Office 365</w:t>
+              <w:t xml:space="preserve">Azure </w:t>
             </w:r>
+            <w:r>
+              <w:rPr>
+                <w:sz w:val="20"/>
+                <w:szCs w:val="20"/>
+              </w:rPr>
+              <w:t>&amp; GCP</w:t>
+            </w:r>
+          </w:p>
+          <w:p>
+            <w:pPr>
+              <w:pStyle w:val="ListBullet"/>
+              <w:numPr>
+                <w:ilvl w:val="0"/>
+                <w:numId w:val="0"/>
+              </w:numPr>
+              <w:spacing w:after="80"/>
+              <w:ind w:left="360"/>
+              <w:rPr>
+                <w:sz w:val="20"/>
+                <w:szCs w:val="20"/>
+              </w:rPr>
+            </w:pPr>
           </w:p>
         </w:tc>
         <w:tc>
@@ -9748,22 +9829,12 @@
               </w:rPr>
               <w:t>Docker</w:t>
             </w:r>
-          </w:p>
-          <w:p>
-            <w:pPr>
-              <w:pStyle w:val="ListBullet"/>
-              <w:spacing w:after="80"/>
-              <w:rPr>
-                <w:sz w:val="20"/>
-                <w:szCs w:val="20"/>
-              </w:rPr>
-            </w:pPr>
             <w:r>
               <w:rPr>
                 <w:sz w:val="20"/>
                 <w:szCs w:val="20"/>
               </w:rPr>
-              <w:t xml:space="preserve">Azure </w:t>
+              <w:t>, Containers, Microservices</w:t>
             </w:r>
           </w:p>
           <w:p>
@@ -9781,6 +9852,13 @@
                 <w:szCs w:val="20"/>
               </w:rPr>
               <w:t>Agile</w:t>
+            </w:r>
+            <w:r>
+              <w:rPr>
+                <w:sz w:val="20"/>
+                <w:szCs w:val="20"/>
+              </w:rPr>
+              <w:t>, Scrum</w:t>
             </w:r>
           </w:p>
           <w:p>
@@ -9873,6 +9951,23 @@
                 <w:szCs w:val="20"/>
               </w:rPr>
               <w:t>HTML5 + CSS</w:t>
+            </w:r>
+          </w:p>
+          <w:p>
+            <w:pPr>
+              <w:pStyle w:val="ListBullet"/>
+              <w:spacing w:after="80"/>
+              <w:rPr>
+                <w:sz w:val="20"/>
+                <w:szCs w:val="20"/>
+              </w:rPr>
+            </w:pPr>
+            <w:r>
+              <w:rPr>
+                <w:sz w:val="20"/>
+                <w:szCs w:val="20"/>
+              </w:rPr>
+              <w:t xml:space="preserve">Microsoft Office 365 </w:t>
             </w:r>
           </w:p>
           <w:p>
@@ -12213,24 +12308,17 @@
         <w:pStyle w:val="Heading2"/>
         <w:spacing w:line="360" w:lineRule="auto"/>
         <w:rPr>
-          <w:sz w:val="20"/>
-          <w:szCs w:val="20"/>
-        </w:rPr>
-      </w:pPr>
-      <w:r>
-        <w:rPr>
-          <w:sz w:val="20"/>
-          <w:szCs w:val="20"/>
-        </w:rPr>
-        <w:t xml:space="preserve">Microsoft | </w:t>
-      </w:r>
-      <w:r>
-        <w:rPr>
           <w:rStyle w:val="Emphasis"/>
           <w:sz w:val="16"/>
           <w:szCs w:val="16"/>
         </w:rPr>
-        <w:t xml:space="preserve">Azure Developer Associate, </w:t>
+      </w:pPr>
+      <w:r>
+        <w:rPr>
+          <w:sz w:val="20"/>
+          <w:szCs w:val="20"/>
+        </w:rPr>
+        <w:t xml:space="preserve">Microsoft | </w:t>
       </w:r>
       <w:r>
         <w:rPr>
@@ -12238,7 +12326,7 @@
           <w:sz w:val="16"/>
           <w:szCs w:val="16"/>
         </w:rPr>
-        <w:t xml:space="preserve">Azure Fundamentals, </w:t>
+        <w:t xml:space="preserve">Azure Developer Associate, </w:t>
       </w:r>
       <w:r>
         <w:rPr>
@@ -12246,7 +12334,7 @@
           <w:sz w:val="16"/>
           <w:szCs w:val="16"/>
         </w:rPr>
-        <w:t xml:space="preserve">MCSD App Builder, </w:t>
+        <w:t xml:space="preserve">Azure Fundamentals, </w:t>
       </w:r>
       <w:r>
         <w:rPr>
@@ -12254,7 +12342,7 @@
           <w:sz w:val="16"/>
           <w:szCs w:val="16"/>
         </w:rPr>
-        <w:t>MCSA Web Applications</w:t>
+        <w:t xml:space="preserve">MCSD App Builder, </w:t>
       </w:r>
       <w:r>
         <w:rPr>
@@ -12262,7 +12350,82 @@
           <w:sz w:val="16"/>
           <w:szCs w:val="16"/>
         </w:rPr>
+        <w:t>MCSA Web Applications</w:t>
+      </w:r>
+      <w:r>
+        <w:rPr>
+          <w:rStyle w:val="Emphasis"/>
+          <w:sz w:val="16"/>
+          <w:szCs w:val="16"/>
+        </w:rPr>
         <w:t>, MCAD.NET</w:t>
+      </w:r>
+    </w:p>
+    <w:p>
+      <w:pPr>
+        <w:pStyle w:val="Heading2"/>
+        <w:spacing w:line="360" w:lineRule="auto"/>
+        <w:rPr>
+          <w:rStyle w:val="Emphasis"/>
+          <w:sz w:val="16"/>
+          <w:szCs w:val="16"/>
+        </w:rPr>
+      </w:pPr>
+      <w:r>
+        <w:rPr>
+          <w:sz w:val="20"/>
+          <w:szCs w:val="20"/>
+        </w:rPr>
+        <w:t>Google</w:t>
+      </w:r>
+      <w:r>
+        <w:rPr>
+          <w:sz w:val="20"/>
+          <w:szCs w:val="20"/>
+        </w:rPr>
+        <w:t xml:space="preserve"> | </w:t>
+      </w:r>
+      <w:r>
+        <w:rPr>
+          <w:rStyle w:val="Emphasis"/>
+          <w:sz w:val="16"/>
+          <w:szCs w:val="16"/>
+        </w:rPr>
+        <w:t>Certified Associate Cloud Engineer</w:t>
+      </w:r>
+    </w:p>
+    <w:p>
+      <w:pPr>
+        <w:pStyle w:val="Heading2"/>
+        <w:spacing w:line="360" w:lineRule="auto"/>
+        <w:rPr>
+          <w:iCs/>
+          <w:color w:val="8F8989" w:themeColor="text2" w:themeTint="BF"/>
+          <w:sz w:val="16"/>
+          <w:szCs w:val="16"/>
+        </w:rPr>
+      </w:pPr>
+      <w:r>
+        <w:rPr>
+          <w:sz w:val="20"/>
+          <w:szCs w:val="20"/>
+        </w:rPr>
+        <w:t>The Open Group</w:t>
+      </w:r>
+      <w:r>
+        <w:rPr>
+          <w:sz w:val="20"/>
+          <w:szCs w:val="20"/>
+        </w:rPr>
+        <w:t xml:space="preserve"> | </w:t>
+      </w:r>
+      <w:r>
+        <w:rPr>
+          <w:rStyle w:val="Emphasis"/>
+          <w:sz w:val="16"/>
+          <w:szCs w:val="16"/>
+        </w:rPr>
+        <w:t>TOGAF 9.2 Certified</w:t>
       </w:r>
       <w:r>
         <w:rPr>
@@ -13968,7 +14131,21 @@
           <w:sz w:val="20"/>
           <w:szCs w:val="20"/>
         </w:rPr>
-        <w:t xml:space="preserve">implementation for a requirement to add extra functionality to </w:t>
+        <w:t xml:space="preserve">implementation for </w:t>
+      </w:r>
+      <w:r>
+        <w:rPr>
+          <w:sz w:val="20"/>
+          <w:szCs w:val="20"/>
+        </w:rPr>
+        <w:t xml:space="preserve">a project to build and deploy </w:t>
+      </w:r>
+      <w:r>
+        <w:rPr>
+          <w:sz w:val="20"/>
+          <w:szCs w:val="20"/>
+        </w:rPr>
+        <w:t xml:space="preserve">extra functionality to </w:t>
       </w:r>
       <w:proofErr w:type="spellStart"/>
       <w:r>
@@ -14009,6 +14186,14 @@
     </w:p>
     <w:p>
       <w:pPr>
+        <w:rPr>
+          <w:sz w:val="20"/>
+          <w:szCs w:val="20"/>
+        </w:rPr>
+      </w:pPr>
+    </w:p>
+    <w:p>
+      <w:pPr>
         <w:pStyle w:val="Heading2"/>
         <w:rPr>
           <w:sz w:val="20"/>
@@ -14104,77 +14289,32 @@
     </w:p>
     <w:p>
       <w:pPr>
-        <w:pStyle w:val="Heading2"/>
+        <w:pStyle w:val="ListParagraph"/>
         <w:numPr>
           <w:ilvl w:val="0"/>
-          <w:numId w:val="18"/>
+          <w:numId w:val="19"/>
         </w:numPr>
         <w:rPr>
-          <w:rFonts w:asciiTheme="minorHAnsi" w:hAnsiTheme="minorHAnsi" w:cstheme="minorHAnsi"/>
-          <w:b w:val="0"/>
-          <w:bCs/>
-          <w:color w:val="auto"/>
-          <w:sz w:val="20"/>
-          <w:szCs w:val="20"/>
+          <w:b/>
         </w:rPr>
       </w:pPr>
       <w:r>
-        <w:rPr>
-          <w:rFonts w:asciiTheme="minorHAnsi" w:hAnsiTheme="minorHAnsi" w:cstheme="minorHAnsi"/>
-          <w:b w:val="0"/>
-          <w:bCs/>
-          <w:color w:val="auto"/>
-          <w:sz w:val="20"/>
-          <w:szCs w:val="20"/>
-        </w:rPr>
         <w:t xml:space="preserve">I was responsible for building and deploying a .NET Core web application to Google Cloud Platform for </w:t>
       </w:r>
       <w:proofErr w:type="spellStart"/>
       <w:r>
-        <w:rPr>
-          <w:rFonts w:asciiTheme="minorHAnsi" w:hAnsiTheme="minorHAnsi" w:cstheme="minorHAnsi"/>
-          <w:b w:val="0"/>
-          <w:bCs/>
-          <w:color w:val="auto"/>
-          <w:sz w:val="20"/>
-          <w:szCs w:val="20"/>
-        </w:rPr>
         <w:t>Dunnhumby’s</w:t>
       </w:r>
       <w:proofErr w:type="spellEnd"/>
       <w:r>
-        <w:rPr>
-          <w:rFonts w:asciiTheme="minorHAnsi" w:hAnsiTheme="minorHAnsi" w:cstheme="minorHAnsi"/>
-          <w:b w:val="0"/>
-          <w:bCs/>
-          <w:color w:val="auto"/>
-          <w:sz w:val="20"/>
-          <w:szCs w:val="20"/>
-        </w:rPr>
         <w:t xml:space="preserve"> rewrite of their flagship data science platform. Use of Google App Engine, </w:t>
       </w:r>
       <w:proofErr w:type="spellStart"/>
       <w:r>
-        <w:rPr>
-          <w:rFonts w:asciiTheme="minorHAnsi" w:hAnsiTheme="minorHAnsi" w:cstheme="minorHAnsi"/>
-          <w:b w:val="0"/>
-          <w:bCs/>
-          <w:color w:val="auto"/>
-          <w:sz w:val="20"/>
-          <w:szCs w:val="20"/>
-        </w:rPr>
         <w:t>PubSub</w:t>
       </w:r>
       <w:proofErr w:type="spellEnd"/>
       <w:r>
-        <w:rPr>
-          <w:rFonts w:asciiTheme="minorHAnsi" w:hAnsiTheme="minorHAnsi" w:cstheme="minorHAnsi"/>
-          <w:b w:val="0"/>
-          <w:bCs/>
-          <w:color w:val="auto"/>
-          <w:sz w:val="20"/>
-          <w:szCs w:val="20"/>
-        </w:rPr>
         <w:t>, Docker &amp; Kubernetes.</w:t>
       </w:r>
     </w:p>
@@ -15387,6 +15527,7 @@
           <w:sz w:val="20"/>
           <w:szCs w:val="20"/>
         </w:rPr>
+        <w:lastRenderedPageBreak/>
         <w:t xml:space="preserve">Senior Web </w:t>
       </w:r>
       <w:r>
@@ -15562,7 +15703,6 @@
           <w:sz w:val="20"/>
           <w:szCs w:val="20"/>
         </w:rPr>
-        <w:lastRenderedPageBreak/>
         <w:t xml:space="preserve">Technical Lead </w:t>
       </w:r>
       <w:r>
@@ -16742,6 +16882,7 @@
           <w:sz w:val="20"/>
           <w:szCs w:val="20"/>
         </w:rPr>
+        <w:lastRenderedPageBreak/>
         <w:t xml:space="preserve">Senior Web </w:t>
       </w:r>
       <w:r>
@@ -16888,7 +17029,6 @@
           <w:sz w:val="20"/>
           <w:szCs w:val="20"/>
         </w:rPr>
-        <w:lastRenderedPageBreak/>
         <w:t xml:space="preserve">Senior Web </w:t>
       </w:r>
       <w:r>
@@ -17861,7 +18001,7 @@
 </file>
 
 <file path=word/endnotes.xml><?xml version="1.0" encoding="utf-8"?>
-<w:endnotes xmlns:wpc="http://schemas.microsoft.com/office/word/2010/wordprocessingCanvas" xmlns:cx="http://schemas.microsoft.com/office/drawing/2014/chartex" xmlns:cx1="http://schemas.microsoft.com/office/drawing/2015/9/8/chartex" xmlns:cx2="http://schemas.microsoft.com/office/drawing/2015/10/21/chartex" xmlns:cx3="http://schemas.microsoft.com/office/drawing/2016/5/9/chartex" xmlns:cx4="http://schemas.microsoft.com/office/drawing/2016/5/10/chartex" xmlns:cx5="http://schemas.microsoft.com/office/drawing/2016/5/11/chartex" xmlns:cx6="http://schemas.microsoft.com/office/drawing/2016/5/12/chartex" xmlns:cx7="http://schemas.microsoft.com/office/drawing/2016/5/13/chartex" xmlns:cx8="http://schemas.microsoft.com/office/drawing/2016/5/14/chartex" xmlns:mc="http://schemas.openxmlformats.org/markup-compatibility/2006" xmlns:aink="http://schemas.microsoft.com/office/drawing/2016/ink" xmlns:am3d="http://schemas.microsoft.com/office/drawing/2017/model3d" xmlns:o="urn:schemas-microsoft-com:office:office" xmlns:r="http://schemas.openxmlformats.org/officeDocument/2006/relationships" xmlns:m="http://schemas.openxmlformats.org/officeDocument/2006/math" xmlns:v="urn:schemas-microsoft-com:vml" xmlns:wp14="http://schemas.microsoft.com/office/word/2010/wordprocessingDrawing" xmlns:wp="http://schemas.openxmlformats.org/drawingml/2006/wordprocessingDrawing" xmlns:w10="urn:schemas-microsoft-com:office:word" xmlns:w="http://schemas.openxmlformats.org/wordprocessingml/2006/main" xmlns:w14="http://schemas.microsoft.com/office/word/2010/wordml" xmlns:w15="http://schemas.microsoft.com/office/word/2012/wordml" xmlns:w16cid="http://schemas.microsoft.com/office/word/2016/wordml/cid" xmlns:w16se="http://schemas.microsoft.com/office/word/2015/wordml/symex" xmlns:wpg="http://schemas.microsoft.com/office/word/2010/wordprocessingGroup" xmlns:wpi="http://schemas.microsoft.com/office/word/2010/wordprocessingInk" xmlns:wne="http://schemas.microsoft.com/office/word/2006/wordml" xmlns:wps="http://schemas.microsoft.com/office/word/2010/wordprocessingShape" mc:Ignorable="w14 w15 w16se w16cid wp14">
+<w:endnotes xmlns:wpc="http://schemas.microsoft.com/office/word/2010/wordprocessingCanvas" xmlns:cx="http://schemas.microsoft.com/office/drawing/2014/chartex" xmlns:cx1="http://schemas.microsoft.com/office/drawing/2015/9/8/chartex" xmlns:cx2="http://schemas.microsoft.com/office/drawing/2015/10/21/chartex" xmlns:cx3="http://schemas.microsoft.com/office/drawing/2016/5/9/chartex" xmlns:cx4="http://schemas.microsoft.com/office/drawing/2016/5/10/chartex" xmlns:cx5="http://schemas.microsoft.com/office/drawing/2016/5/11/chartex" xmlns:cx6="http://schemas.microsoft.com/office/drawing/2016/5/12/chartex" xmlns:cx7="http://schemas.microsoft.com/office/drawing/2016/5/13/chartex" xmlns:cx8="http://schemas.microsoft.com/office/drawing/2016/5/14/chartex" xmlns:mc="http://schemas.openxmlformats.org/markup-compatibility/2006" xmlns:aink="http://schemas.microsoft.com/office/drawing/2016/ink" xmlns:am3d="http://schemas.microsoft.com/office/drawing/2017/model3d" xmlns:o="urn:schemas-microsoft-com:office:office" xmlns:r="http://schemas.openxmlformats.org/officeDocument/2006/relationships" xmlns:m="http://schemas.openxmlformats.org/officeDocument/2006/math" xmlns:v="urn:schemas-microsoft-com:vml" xmlns:wp14="http://schemas.microsoft.com/office/word/2010/wordprocessingDrawing" xmlns:wp="http://schemas.openxmlformats.org/drawingml/2006/wordprocessingDrawing" xmlns:w10="urn:schemas-microsoft-com:office:word" xmlns:w="http://schemas.openxmlformats.org/wordprocessingml/2006/main" xmlns:w14="http://schemas.microsoft.com/office/word/2010/wordml" xmlns:w15="http://schemas.microsoft.com/office/word/2012/wordml" xmlns:w16cex="http://schemas.microsoft.com/office/word/2018/wordml/cex" xmlns:w16cid="http://schemas.microsoft.com/office/word/2016/wordml/cid" xmlns:w16="http://schemas.microsoft.com/office/word/2018/wordml" xmlns:w16se="http://schemas.microsoft.com/office/word/2015/wordml/symex" xmlns:wpg="http://schemas.microsoft.com/office/word/2010/wordprocessingGroup" xmlns:wpi="http://schemas.microsoft.com/office/word/2010/wordprocessingInk" xmlns:wne="http://schemas.microsoft.com/office/word/2006/wordml" xmlns:wps="http://schemas.microsoft.com/office/word/2010/wordprocessingShape" mc:Ignorable="w14 w15 w16se w16cid w16 w16cex wp14">
   <w:endnote w:type="separator" w:id="-1">
     <w:p>
       <w:pPr>
@@ -17886,7 +18026,7 @@
 </file>
 
 <file path=word/footer1.xml><?xml version="1.0" encoding="utf-8"?>
-<w:ftr xmlns:wpc="http://schemas.microsoft.com/office/word/2010/wordprocessingCanvas" xmlns:cx="http://schemas.microsoft.com/office/drawing/2014/chartex" xmlns:cx1="http://schemas.microsoft.com/office/drawing/2015/9/8/chartex" xmlns:cx2="http://schemas.microsoft.com/office/drawing/2015/10/21/chartex" xmlns:cx3="http://schemas.microsoft.com/office/drawing/2016/5/9/chartex" xmlns:cx4="http://schemas.microsoft.com/office/drawing/2016/5/10/chartex" xmlns:cx5="http://schemas.microsoft.com/office/drawing/2016/5/11/chartex" xmlns:cx6="http://schemas.microsoft.com/office/drawing/2016/5/12/chartex" xmlns:cx7="http://schemas.microsoft.com/office/drawing/2016/5/13/chartex" xmlns:cx8="http://schemas.microsoft.com/office/drawing/2016/5/14/chartex" xmlns:mc="http://schemas.openxmlformats.org/markup-compatibility/2006" xmlns:aink="http://schemas.microsoft.com/office/drawing/2016/ink" xmlns:am3d="http://schemas.microsoft.com/office/drawing/2017/model3d" xmlns:o="urn:schemas-microsoft-com:office:office" xmlns:r="http://schemas.openxmlformats.org/officeDocument/2006/relationships" xmlns:m="http://schemas.openxmlformats.org/officeDocument/2006/math" xmlns:v="urn:schemas-microsoft-com:vml" xmlns:wp14="http://schemas.microsoft.com/office/word/2010/wordprocessingDrawing" xmlns:wp="http://schemas.openxmlformats.org/drawingml/2006/wordprocessingDrawing" xmlns:w10="urn:schemas-microsoft-com:office:word" xmlns:w="http://schemas.openxmlformats.org/wordprocessingml/2006/main" xmlns:w14="http://schemas.microsoft.com/office/word/2010/wordml" xmlns:w15="http://schemas.microsoft.com/office/word/2012/wordml" xmlns:w16cid="http://schemas.microsoft.com/office/word/2016/wordml/cid" xmlns:w16se="http://schemas.microsoft.com/office/word/2015/wordml/symex" xmlns:wpg="http://schemas.microsoft.com/office/word/2010/wordprocessingGroup" xmlns:wpi="http://schemas.microsoft.com/office/word/2010/wordprocessingInk" xmlns:wne="http://schemas.microsoft.com/office/word/2006/wordml" xmlns:wps="http://schemas.microsoft.com/office/word/2010/wordprocessingShape" mc:Ignorable="w14 w15 w16se w16cid wp14">
+<w:ftr xmlns:wpc="http://schemas.microsoft.com/office/word/2010/wordprocessingCanvas" xmlns:cx="http://schemas.microsoft.com/office/drawing/2014/chartex" xmlns:cx1="http://schemas.microsoft.com/office/drawing/2015/9/8/chartex" xmlns:cx2="http://schemas.microsoft.com/office/drawing/2015/10/21/chartex" xmlns:cx3="http://schemas.microsoft.com/office/drawing/2016/5/9/chartex" xmlns:cx4="http://schemas.microsoft.com/office/drawing/2016/5/10/chartex" xmlns:cx5="http://schemas.microsoft.com/office/drawing/2016/5/11/chartex" xmlns:cx6="http://schemas.microsoft.com/office/drawing/2016/5/12/chartex" xmlns:cx7="http://schemas.microsoft.com/office/drawing/2016/5/13/chartex" xmlns:cx8="http://schemas.microsoft.com/office/drawing/2016/5/14/chartex" xmlns:mc="http://schemas.openxmlformats.org/markup-compatibility/2006" xmlns:aink="http://schemas.microsoft.com/office/drawing/2016/ink" xmlns:am3d="http://schemas.microsoft.com/office/drawing/2017/model3d" xmlns:o="urn:schemas-microsoft-com:office:office" xmlns:r="http://schemas.openxmlformats.org/officeDocument/2006/relationships" xmlns:m="http://schemas.openxmlformats.org/officeDocument/2006/math" xmlns:v="urn:schemas-microsoft-com:vml" xmlns:wp14="http://schemas.microsoft.com/office/word/2010/wordprocessingDrawing" xmlns:wp="http://schemas.openxmlformats.org/drawingml/2006/wordprocessingDrawing" xmlns:w10="urn:schemas-microsoft-com:office:word" xmlns:w="http://schemas.openxmlformats.org/wordprocessingml/2006/main" xmlns:w14="http://schemas.microsoft.com/office/word/2010/wordml" xmlns:w15="http://schemas.microsoft.com/office/word/2012/wordml" xmlns:w16cex="http://schemas.microsoft.com/office/word/2018/wordml/cex" xmlns:w16cid="http://schemas.microsoft.com/office/word/2016/wordml/cid" xmlns:w16="http://schemas.microsoft.com/office/word/2018/wordml" xmlns:w16se="http://schemas.microsoft.com/office/word/2015/wordml/symex" xmlns:wpg="http://schemas.microsoft.com/office/word/2010/wordprocessingGroup" xmlns:wpi="http://schemas.microsoft.com/office/word/2010/wordprocessingInk" xmlns:wne="http://schemas.microsoft.com/office/word/2006/wordml" xmlns:wps="http://schemas.microsoft.com/office/word/2010/wordprocessingShape" mc:Ignorable="w14 w15 w16se w16cid w16 w16cex wp14">
   <w:sdt>
     <w:sdtPr>
       <w:id w:val="-1046331"/>
@@ -17933,11 +18073,109 @@
 </file>
 
 <file path=word/footer2.xml><?xml version="1.0" encoding="utf-8"?>
-<w:ftr xmlns:wpc="http://schemas.microsoft.com/office/word/2010/wordprocessingCanvas" xmlns:cx="http://schemas.microsoft.com/office/drawing/2014/chartex" xmlns:cx1="http://schemas.microsoft.com/office/drawing/2015/9/8/chartex" xmlns:cx2="http://schemas.microsoft.com/office/drawing/2015/10/21/chartex" xmlns:cx3="http://schemas.microsoft.com/office/drawing/2016/5/9/chartex" xmlns:cx4="http://schemas.microsoft.com/office/drawing/2016/5/10/chartex" xmlns:cx5="http://schemas.microsoft.com/office/drawing/2016/5/11/chartex" xmlns:cx6="http://schemas.microsoft.com/office/drawing/2016/5/12/chartex" xmlns:cx7="http://schemas.microsoft.com/office/drawing/2016/5/13/chartex" xmlns:cx8="http://schemas.microsoft.com/office/drawing/2016/5/14/chartex" xmlns:mc="http://schemas.openxmlformats.org/markup-compatibility/2006" xmlns:aink="http://schemas.microsoft.com/office/drawing/2016/ink" xmlns:am3d="http://schemas.microsoft.com/office/drawing/2017/model3d" xmlns:o="urn:schemas-microsoft-com:office:office" xmlns:r="http://schemas.openxmlformats.org/officeDocument/2006/relationships" xmlns:m="http://schemas.openxmlformats.org/officeDocument/2006/math" xmlns:v="urn:schemas-microsoft-com:vml" xmlns:wp14="http://schemas.microsoft.com/office/word/2010/wordprocessingDrawing" xmlns:wp="http://schemas.openxmlformats.org/drawingml/2006/wordprocessingDrawing" xmlns:w10="urn:schemas-microsoft-com:office:word" xmlns:w="http://schemas.openxmlformats.org/wordprocessingml/2006/main" xmlns:w14="http://schemas.microsoft.com/office/word/2010/wordml" xmlns:w15="http://schemas.microsoft.com/office/word/2012/wordml" xmlns:w16cid="http://schemas.microsoft.com/office/word/2016/wordml/cid" xmlns:w16se="http://schemas.microsoft.com/office/word/2015/wordml/symex" xmlns:wpg="http://schemas.microsoft.com/office/word/2010/wordprocessingGroup" xmlns:wpi="http://schemas.microsoft.com/office/word/2010/wordprocessingInk" xmlns:wne="http://schemas.microsoft.com/office/word/2006/wordml" xmlns:wps="http://schemas.microsoft.com/office/word/2010/wordprocessingShape" mc:Ignorable="w14 w15 w16se w16cid wp14">
+<w:ftr xmlns:wpc="http://schemas.microsoft.com/office/word/2010/wordprocessingCanvas" xmlns:cx="http://schemas.microsoft.com/office/drawing/2014/chartex" xmlns:cx1="http://schemas.microsoft.com/office/drawing/2015/9/8/chartex" xmlns:cx2="http://schemas.microsoft.com/office/drawing/2015/10/21/chartex" xmlns:cx3="http://schemas.microsoft.com/office/drawing/2016/5/9/chartex" xmlns:cx4="http://schemas.microsoft.com/office/drawing/2016/5/10/chartex" xmlns:cx5="http://schemas.microsoft.com/office/drawing/2016/5/11/chartex" xmlns:cx6="http://schemas.microsoft.com/office/drawing/2016/5/12/chartex" xmlns:cx7="http://schemas.microsoft.com/office/drawing/2016/5/13/chartex" xmlns:cx8="http://schemas.microsoft.com/office/drawing/2016/5/14/chartex" xmlns:mc="http://schemas.openxmlformats.org/markup-compatibility/2006" xmlns:aink="http://schemas.microsoft.com/office/drawing/2016/ink" xmlns:am3d="http://schemas.microsoft.com/office/drawing/2017/model3d" xmlns:o="urn:schemas-microsoft-com:office:office" xmlns:r="http://schemas.openxmlformats.org/officeDocument/2006/relationships" xmlns:m="http://schemas.openxmlformats.org/officeDocument/2006/math" xmlns:v="urn:schemas-microsoft-com:vml" xmlns:wp14="http://schemas.microsoft.com/office/word/2010/wordprocessingDrawing" xmlns:wp="http://schemas.openxmlformats.org/drawingml/2006/wordprocessingDrawing" xmlns:w10="urn:schemas-microsoft-com:office:word" xmlns:w="http://schemas.openxmlformats.org/wordprocessingml/2006/main" xmlns:w14="http://schemas.microsoft.com/office/word/2010/wordml" xmlns:w15="http://schemas.microsoft.com/office/word/2012/wordml" xmlns:w16cex="http://schemas.microsoft.com/office/word/2018/wordml/cex" xmlns:w16cid="http://schemas.microsoft.com/office/word/2016/wordml/cid" xmlns:w16="http://schemas.microsoft.com/office/word/2018/wordml" xmlns:w16se="http://schemas.microsoft.com/office/word/2015/wordml/symex" xmlns:wpg="http://schemas.microsoft.com/office/word/2010/wordprocessingGroup" xmlns:wpi="http://schemas.microsoft.com/office/word/2010/wordprocessingInk" xmlns:wne="http://schemas.microsoft.com/office/word/2006/wordml" xmlns:wps="http://schemas.microsoft.com/office/word/2010/wordprocessingShape" mc:Ignorable="w14 w15 w16se w16cid w16 w16cex wp14">
   <w:p>
     <w:pPr>
       <w:pStyle w:val="Footer"/>
     </w:pPr>
+    <w:r>
+      <w:rPr>
+        <w:noProof/>
+      </w:rPr>
+      <w:drawing>
+        <wp:inline distT="0" distB="0" distL="0" distR="0" wp14:anchorId="641721EC" wp14:editId="491CBE4F">
+          <wp:extent cx="380273" cy="380273"/>
+          <wp:effectExtent l="0" t="0" r="1270" b="1270"/>
+          <wp:docPr id="12" name="Picture 12" descr="A close up of a logo&#10;&#10;Description automatically generated"/>
+          <wp:cNvGraphicFramePr>
+            <a:graphicFrameLocks xmlns:a="http://schemas.openxmlformats.org/drawingml/2006/main" noChangeAspect="1"/>
+          </wp:cNvGraphicFramePr>
+          <a:graphic xmlns:a="http://schemas.openxmlformats.org/drawingml/2006/main">
+            <a:graphicData uri="http://schemas.openxmlformats.org/drawingml/2006/picture">
+              <pic:pic xmlns:pic="http://schemas.openxmlformats.org/drawingml/2006/picture">
+                <pic:nvPicPr>
+                  <pic:cNvPr id="12" name="gcp-ace.png"/>
+                  <pic:cNvPicPr/>
+                </pic:nvPicPr>
+                <pic:blipFill>
+                  <a:blip r:embed="rId1">
+                    <a:extLst>
+                      <a:ext uri="{28A0092B-C50C-407E-A947-70E740481C1C}">
+                        <a14:useLocalDpi xmlns:a14="http://schemas.microsoft.com/office/drawing/2010/main" val="0"/>
+                      </a:ext>
+                    </a:extLst>
+                  </a:blip>
+                  <a:stretch>
+                    <a:fillRect/>
+                  </a:stretch>
+                </pic:blipFill>
+                <pic:spPr>
+                  <a:xfrm flipV="1">
+                    <a:off x="0" y="0"/>
+                    <a:ext cx="412531" cy="412531"/>
+                  </a:xfrm>
+                  <a:prstGeom prst="rect">
+                    <a:avLst/>
+                  </a:prstGeom>
+                </pic:spPr>
+              </pic:pic>
+            </a:graphicData>
+          </a:graphic>
+        </wp:inline>
+      </w:drawing>
+    </w:r>
+    <w:r>
+      <w:t xml:space="preserve">  </w:t>
+    </w:r>
+    <w:r>
+      <w:rPr>
+        <w:noProof/>
+      </w:rPr>
+      <w:drawing>
+        <wp:inline distT="0" distB="0" distL="0" distR="0" wp14:anchorId="3AA63B0A" wp14:editId="698545F4">
+          <wp:extent cx="408919" cy="408919"/>
+          <wp:effectExtent l="0" t="0" r="0" b="0"/>
+          <wp:docPr id="9" name="Picture 9" descr="A screen shot of a smart phone&#10;&#10;Description automatically generated"/>
+          <wp:cNvGraphicFramePr>
+            <a:graphicFrameLocks xmlns:a="http://schemas.openxmlformats.org/drawingml/2006/main" noChangeAspect="1"/>
+          </wp:cNvGraphicFramePr>
+          <a:graphic xmlns:a="http://schemas.openxmlformats.org/drawingml/2006/main">
+            <a:graphicData uri="http://schemas.openxmlformats.org/drawingml/2006/picture">
+              <pic:pic xmlns:pic="http://schemas.openxmlformats.org/drawingml/2006/picture">
+                <pic:nvPicPr>
+                  <pic:cNvPr id="9" name="togaf.png"/>
+                  <pic:cNvPicPr/>
+                </pic:nvPicPr>
+                <pic:blipFill>
+                  <a:blip r:embed="rId2">
+                    <a:extLst>
+                      <a:ext uri="{28A0092B-C50C-407E-A947-70E740481C1C}">
+                        <a14:useLocalDpi xmlns:a14="http://schemas.microsoft.com/office/drawing/2010/main" val="0"/>
+                      </a:ext>
+                    </a:extLst>
+                  </a:blip>
+                  <a:stretch>
+                    <a:fillRect/>
+                  </a:stretch>
+                </pic:blipFill>
+                <pic:spPr>
+                  <a:xfrm>
+                    <a:off x="0" y="0"/>
+                    <a:ext cx="416821" cy="416821"/>
+                  </a:xfrm>
+                  <a:prstGeom prst="rect">
+                    <a:avLst/>
+                  </a:prstGeom>
+                </pic:spPr>
+              </pic:pic>
+            </a:graphicData>
+          </a:graphic>
+        </wp:inline>
+      </w:drawing>
+    </w:r>
+    <w:r>
+      <w:t xml:space="preserve">  </w:t>
+    </w:r>
     <w:r>
       <w:rPr>
         <w:noProof/>
@@ -17958,7 +18196,7 @@
                   <pic:cNvPicPr/>
                 </pic:nvPicPr>
                 <pic:blipFill>
-                  <a:blip r:embed="rId1">
+                  <a:blip r:embed="rId3">
                     <a:extLst>
                       <a:ext uri="{28A0092B-C50C-407E-A947-70E740481C1C}">
                         <a14:useLocalDpi xmlns:a14="http://schemas.microsoft.com/office/drawing/2010/main" val="0"/>
@@ -18007,7 +18245,7 @@
                   <pic:cNvPicPr/>
                 </pic:nvPicPr>
                 <pic:blipFill>
-                  <a:blip r:embed="rId2">
+                  <a:blip r:embed="rId4">
                     <a:extLst>
                       <a:ext uri="{28A0092B-C50C-407E-A947-70E740481C1C}">
                         <a14:useLocalDpi xmlns:a14="http://schemas.microsoft.com/office/drawing/2010/main" val="0"/>
@@ -18056,7 +18294,7 @@
                   <pic:cNvPicPr/>
                 </pic:nvPicPr>
                 <pic:blipFill>
-                  <a:blip r:embed="rId3">
+                  <a:blip r:embed="rId5">
                     <a:extLst>
                       <a:ext uri="{28A0092B-C50C-407E-A947-70E740481C1C}">
                         <a14:useLocalDpi xmlns:a14="http://schemas.microsoft.com/office/drawing/2010/main" val="0"/>
@@ -18105,7 +18343,7 @@
                   <pic:cNvPicPr/>
                 </pic:nvPicPr>
                 <pic:blipFill>
-                  <a:blip r:embed="rId4">
+                  <a:blip r:embed="rId6">
                     <a:extLst>
                       <a:ext uri="{28A0092B-C50C-407E-A947-70E740481C1C}">
                         <a14:useLocalDpi xmlns:a14="http://schemas.microsoft.com/office/drawing/2010/main" val="0"/>
@@ -18151,7 +18389,7 @@
                   <pic:cNvPicPr/>
                 </pic:nvPicPr>
                 <pic:blipFill>
-                  <a:blip r:embed="rId5">
+                  <a:blip r:embed="rId7">
                     <a:extLst>
                       <a:ext uri="{28A0092B-C50C-407E-A947-70E740481C1C}">
                         <a14:useLocalDpi xmlns:a14="http://schemas.microsoft.com/office/drawing/2010/main" val="0"/>
@@ -18197,7 +18435,7 @@
                   <pic:cNvPicPr/>
                 </pic:nvPicPr>
                 <pic:blipFill>
-                  <a:blip r:embed="rId6">
+                  <a:blip r:embed="rId8">
                     <a:extLst>
                       <a:ext uri="{28A0092B-C50C-407E-A947-70E740481C1C}">
                         <a14:useLocalDpi xmlns:a14="http://schemas.microsoft.com/office/drawing/2010/main" val="0"/>
@@ -18228,7 +18466,7 @@
 </file>
 
 <file path=word/footnotes.xml><?xml version="1.0" encoding="utf-8"?>
-<w:footnotes xmlns:wpc="http://schemas.microsoft.com/office/word/2010/wordprocessingCanvas" xmlns:cx="http://schemas.microsoft.com/office/drawing/2014/chartex" xmlns:cx1="http://schemas.microsoft.com/office/drawing/2015/9/8/chartex" xmlns:cx2="http://schemas.microsoft.com/office/drawing/2015/10/21/chartex" xmlns:cx3="http://schemas.microsoft.com/office/drawing/2016/5/9/chartex" xmlns:cx4="http://schemas.microsoft.com/office/drawing/2016/5/10/chartex" xmlns:cx5="http://schemas.microsoft.com/office/drawing/2016/5/11/chartex" xmlns:cx6="http://schemas.microsoft.com/office/drawing/2016/5/12/chartex" xmlns:cx7="http://schemas.microsoft.com/office/drawing/2016/5/13/chartex" xmlns:cx8="http://schemas.microsoft.com/office/drawing/2016/5/14/chartex" xmlns:mc="http://schemas.openxmlformats.org/markup-compatibility/2006" xmlns:aink="http://schemas.microsoft.com/office/drawing/2016/ink" xmlns:am3d="http://schemas.microsoft.com/office/drawing/2017/model3d" xmlns:o="urn:schemas-microsoft-com:office:office" xmlns:r="http://schemas.openxmlformats.org/officeDocument/2006/relationships" xmlns:m="http://schemas.openxmlformats.org/officeDocument/2006/math" xmlns:v="urn:schemas-microsoft-com:vml" xmlns:wp14="http://schemas.microsoft.com/office/word/2010/wordprocessingDrawing" xmlns:wp="http://schemas.openxmlformats.org/drawingml/2006/wordprocessingDrawing" xmlns:w10="urn:schemas-microsoft-com:office:word" xmlns:w="http://schemas.openxmlformats.org/wordprocessingml/2006/main" xmlns:w14="http://schemas.microsoft.com/office/word/2010/wordml" xmlns:w15="http://schemas.microsoft.com/office/word/2012/wordml" xmlns:w16cid="http://schemas.microsoft.com/office/word/2016/wordml/cid" xmlns:w16se="http://schemas.microsoft.com/office/word/2015/wordml/symex" xmlns:wpg="http://schemas.microsoft.com/office/word/2010/wordprocessingGroup" xmlns:wpi="http://schemas.microsoft.com/office/word/2010/wordprocessingInk" xmlns:wne="http://schemas.microsoft.com/office/word/2006/wordml" xmlns:wps="http://schemas.microsoft.com/office/word/2010/wordprocessingShape" mc:Ignorable="w14 w15 w16se w16cid wp14">
+<w:footnotes xmlns:wpc="http://schemas.microsoft.com/office/word/2010/wordprocessingCanvas" xmlns:cx="http://schemas.microsoft.com/office/drawing/2014/chartex" xmlns:cx1="http://schemas.microsoft.com/office/drawing/2015/9/8/chartex" xmlns:cx2="http://schemas.microsoft.com/office/drawing/2015/10/21/chartex" xmlns:cx3="http://schemas.microsoft.com/office/drawing/2016/5/9/chartex" xmlns:cx4="http://schemas.microsoft.com/office/drawing/2016/5/10/chartex" xmlns:cx5="http://schemas.microsoft.com/office/drawing/2016/5/11/chartex" xmlns:cx6="http://schemas.microsoft.com/office/drawing/2016/5/12/chartex" xmlns:cx7="http://schemas.microsoft.com/office/drawing/2016/5/13/chartex" xmlns:cx8="http://schemas.microsoft.com/office/drawing/2016/5/14/chartex" xmlns:mc="http://schemas.openxmlformats.org/markup-compatibility/2006" xmlns:aink="http://schemas.microsoft.com/office/drawing/2016/ink" xmlns:am3d="http://schemas.microsoft.com/office/drawing/2017/model3d" xmlns:o="urn:schemas-microsoft-com:office:office" xmlns:r="http://schemas.openxmlformats.org/officeDocument/2006/relationships" xmlns:m="http://schemas.openxmlformats.org/officeDocument/2006/math" xmlns:v="urn:schemas-microsoft-com:vml" xmlns:wp14="http://schemas.microsoft.com/office/word/2010/wordprocessingDrawing" xmlns:wp="http://schemas.openxmlformats.org/drawingml/2006/wordprocessingDrawing" xmlns:w10="urn:schemas-microsoft-com:office:word" xmlns:w="http://schemas.openxmlformats.org/wordprocessingml/2006/main" xmlns:w14="http://schemas.microsoft.com/office/word/2010/wordml" xmlns:w15="http://schemas.microsoft.com/office/word/2012/wordml" xmlns:w16cex="http://schemas.microsoft.com/office/word/2018/wordml/cex" xmlns:w16cid="http://schemas.microsoft.com/office/word/2016/wordml/cid" xmlns:w16="http://schemas.microsoft.com/office/word/2018/wordml" xmlns:w16se="http://schemas.microsoft.com/office/word/2015/wordml/symex" xmlns:wpg="http://schemas.microsoft.com/office/word/2010/wordprocessingGroup" xmlns:wpi="http://schemas.microsoft.com/office/word/2010/wordprocessingInk" xmlns:wne="http://schemas.microsoft.com/office/word/2006/wordml" xmlns:wps="http://schemas.microsoft.com/office/word/2010/wordprocessingShape" mc:Ignorable="w14 w15 w16se w16cid w16 w16cex wp14">
   <w:footnote w:type="separator" w:id="-1">
     <w:p>
       <w:pPr>
@@ -18253,7 +18491,7 @@
 </file>
 
 <file path=word/header1.xml><?xml version="1.0" encoding="utf-8"?>
-<w:hdr xmlns:wpc="http://schemas.microsoft.com/office/word/2010/wordprocessingCanvas" xmlns:cx="http://schemas.microsoft.com/office/drawing/2014/chartex" xmlns:cx1="http://schemas.microsoft.com/office/drawing/2015/9/8/chartex" xmlns:cx2="http://schemas.microsoft.com/office/drawing/2015/10/21/chartex" xmlns:cx3="http://schemas.microsoft.com/office/drawing/2016/5/9/chartex" xmlns:cx4="http://schemas.microsoft.com/office/drawing/2016/5/10/chartex" xmlns:cx5="http://schemas.microsoft.com/office/drawing/2016/5/11/chartex" xmlns:cx6="http://schemas.microsoft.com/office/drawing/2016/5/12/chartex" xmlns:cx7="http://schemas.microsoft.com/office/drawing/2016/5/13/chartex" xmlns:cx8="http://schemas.microsoft.com/office/drawing/2016/5/14/chartex" xmlns:mc="http://schemas.openxmlformats.org/markup-compatibility/2006" xmlns:aink="http://schemas.microsoft.com/office/drawing/2016/ink" xmlns:am3d="http://schemas.microsoft.com/office/drawing/2017/model3d" xmlns:o="urn:schemas-microsoft-com:office:office" xmlns:r="http://schemas.openxmlformats.org/officeDocument/2006/relationships" xmlns:m="http://schemas.openxmlformats.org/officeDocument/2006/math" xmlns:v="urn:schemas-microsoft-com:vml" xmlns:wp14="http://schemas.microsoft.com/office/word/2010/wordprocessingDrawing" xmlns:wp="http://schemas.openxmlformats.org/drawingml/2006/wordprocessingDrawing" xmlns:w10="urn:schemas-microsoft-com:office:word" xmlns:w="http://schemas.openxmlformats.org/wordprocessingml/2006/main" xmlns:w14="http://schemas.microsoft.com/office/word/2010/wordml" xmlns:w15="http://schemas.microsoft.com/office/word/2012/wordml" xmlns:w16cid="http://schemas.microsoft.com/office/word/2016/wordml/cid" xmlns:w16se="http://schemas.microsoft.com/office/word/2015/wordml/symex" xmlns:wpg="http://schemas.microsoft.com/office/word/2010/wordprocessingGroup" xmlns:wpi="http://schemas.microsoft.com/office/word/2010/wordprocessingInk" xmlns:wne="http://schemas.microsoft.com/office/word/2006/wordml" xmlns:wps="http://schemas.microsoft.com/office/word/2010/wordprocessingShape" mc:Ignorable="w14 w15 w16se w16cid wp14">
+<w:hdr xmlns:wpc="http://schemas.microsoft.com/office/word/2010/wordprocessingCanvas" xmlns:cx="http://schemas.microsoft.com/office/drawing/2014/chartex" xmlns:cx1="http://schemas.microsoft.com/office/drawing/2015/9/8/chartex" xmlns:cx2="http://schemas.microsoft.com/office/drawing/2015/10/21/chartex" xmlns:cx3="http://schemas.microsoft.com/office/drawing/2016/5/9/chartex" xmlns:cx4="http://schemas.microsoft.com/office/drawing/2016/5/10/chartex" xmlns:cx5="http://schemas.microsoft.com/office/drawing/2016/5/11/chartex" xmlns:cx6="http://schemas.microsoft.com/office/drawing/2016/5/12/chartex" xmlns:cx7="http://schemas.microsoft.com/office/drawing/2016/5/13/chartex" xmlns:cx8="http://schemas.microsoft.com/office/drawing/2016/5/14/chartex" xmlns:mc="http://schemas.openxmlformats.org/markup-compatibility/2006" xmlns:aink="http://schemas.microsoft.com/office/drawing/2016/ink" xmlns:am3d="http://schemas.microsoft.com/office/drawing/2017/model3d" xmlns:o="urn:schemas-microsoft-com:office:office" xmlns:r="http://schemas.openxmlformats.org/officeDocument/2006/relationships" xmlns:m="http://schemas.openxmlformats.org/officeDocument/2006/math" xmlns:v="urn:schemas-microsoft-com:vml" xmlns:wp14="http://schemas.microsoft.com/office/word/2010/wordprocessingDrawing" xmlns:wp="http://schemas.openxmlformats.org/drawingml/2006/wordprocessingDrawing" xmlns:w10="urn:schemas-microsoft-com:office:word" xmlns:w="http://schemas.openxmlformats.org/wordprocessingml/2006/main" xmlns:w14="http://schemas.microsoft.com/office/word/2010/wordml" xmlns:w15="http://schemas.microsoft.com/office/word/2012/wordml" xmlns:w16cex="http://schemas.microsoft.com/office/word/2018/wordml/cex" xmlns:w16cid="http://schemas.microsoft.com/office/word/2016/wordml/cid" xmlns:w16="http://schemas.microsoft.com/office/word/2018/wordml" xmlns:w16se="http://schemas.microsoft.com/office/word/2015/wordml/symex" xmlns:wpg="http://schemas.microsoft.com/office/word/2010/wordprocessingGroup" xmlns:wpi="http://schemas.microsoft.com/office/word/2010/wordprocessingInk" xmlns:wne="http://schemas.microsoft.com/office/word/2006/wordml" xmlns:wps="http://schemas.microsoft.com/office/word/2010/wordprocessingShape" mc:Ignorable="w14 w15 w16se w16cid w16 w16cex wp14">
   <w:p>
     <w:pPr>
       <w:pStyle w:val="Header"/>
@@ -18351,7 +18589,7 @@
 </file>
 
 <file path=word/numbering.xml><?xml version="1.0" encoding="utf-8"?>
-<w:numbering xmlns:wpc="http://schemas.microsoft.com/office/word/2010/wordprocessingCanvas" xmlns:cx="http://schemas.microsoft.com/office/drawing/2014/chartex" xmlns:cx1="http://schemas.microsoft.com/office/drawing/2015/9/8/chartex" xmlns:cx2="http://schemas.microsoft.com/office/drawing/2015/10/21/chartex" xmlns:cx3="http://schemas.microsoft.com/office/drawing/2016/5/9/chartex" xmlns:cx4="http://schemas.microsoft.com/office/drawing/2016/5/10/chartex" xmlns:cx5="http://schemas.microsoft.com/office/drawing/2016/5/11/chartex" xmlns:cx6="http://schemas.microsoft.com/office/drawing/2016/5/12/chartex" xmlns:cx7="http://schemas.microsoft.com/office/drawing/2016/5/13/chartex" xmlns:cx8="http://schemas.microsoft.com/office/drawing/2016/5/14/chartex" xmlns:mc="http://schemas.openxmlformats.org/markup-compatibility/2006" xmlns:aink="http://schemas.microsoft.com/office/drawing/2016/ink" xmlns:am3d="http://schemas.microsoft.com/office/drawing/2017/model3d" xmlns:o="urn:schemas-microsoft-com:office:office" xmlns:r="http://schemas.openxmlformats.org/officeDocument/2006/relationships" xmlns:m="http://schemas.openxmlformats.org/officeDocument/2006/math" xmlns:v="urn:schemas-microsoft-com:vml" xmlns:wp14="http://schemas.microsoft.com/office/word/2010/wordprocessingDrawing" xmlns:wp="http://schemas.openxmlformats.org/drawingml/2006/wordprocessingDrawing" xmlns:w10="urn:schemas-microsoft-com:office:word" xmlns:w="http://schemas.openxmlformats.org/wordprocessingml/2006/main" xmlns:w14="http://schemas.microsoft.com/office/word/2010/wordml" xmlns:w15="http://schemas.microsoft.com/office/word/2012/wordml" xmlns:w16cid="http://schemas.microsoft.com/office/word/2016/wordml/cid" xmlns:w16se="http://schemas.microsoft.com/office/word/2015/wordml/symex" xmlns:wpg="http://schemas.microsoft.com/office/word/2010/wordprocessingGroup" xmlns:wpi="http://schemas.microsoft.com/office/word/2010/wordprocessingInk" xmlns:wne="http://schemas.microsoft.com/office/word/2006/wordml" xmlns:wps="http://schemas.microsoft.com/office/word/2010/wordprocessingShape" mc:Ignorable="w14 w15 w16se w16cid wp14">
+<w:numbering xmlns:wpc="http://schemas.microsoft.com/office/word/2010/wordprocessingCanvas" xmlns:cx="http://schemas.microsoft.com/office/drawing/2014/chartex" xmlns:cx1="http://schemas.microsoft.com/office/drawing/2015/9/8/chartex" xmlns:cx2="http://schemas.microsoft.com/office/drawing/2015/10/21/chartex" xmlns:cx3="http://schemas.microsoft.com/office/drawing/2016/5/9/chartex" xmlns:cx4="http://schemas.microsoft.com/office/drawing/2016/5/10/chartex" xmlns:cx5="http://schemas.microsoft.com/office/drawing/2016/5/11/chartex" xmlns:cx6="http://schemas.microsoft.com/office/drawing/2016/5/12/chartex" xmlns:cx7="http://schemas.microsoft.com/office/drawing/2016/5/13/chartex" xmlns:cx8="http://schemas.microsoft.com/office/drawing/2016/5/14/chartex" xmlns:mc="http://schemas.openxmlformats.org/markup-compatibility/2006" xmlns:aink="http://schemas.microsoft.com/office/drawing/2016/ink" xmlns:am3d="http://schemas.microsoft.com/office/drawing/2017/model3d" xmlns:o="urn:schemas-microsoft-com:office:office" xmlns:r="http://schemas.openxmlformats.org/officeDocument/2006/relationships" xmlns:m="http://schemas.openxmlformats.org/officeDocument/2006/math" xmlns:v="urn:schemas-microsoft-com:vml" xmlns:wp14="http://schemas.microsoft.com/office/word/2010/wordprocessingDrawing" xmlns:wp="http://schemas.openxmlformats.org/drawingml/2006/wordprocessingDrawing" xmlns:w10="urn:schemas-microsoft-com:office:word" xmlns:w="http://schemas.openxmlformats.org/wordprocessingml/2006/main" xmlns:w14="http://schemas.microsoft.com/office/word/2010/wordml" xmlns:w15="http://schemas.microsoft.com/office/word/2012/wordml" xmlns:w16cex="http://schemas.microsoft.com/office/word/2018/wordml/cex" xmlns:w16cid="http://schemas.microsoft.com/office/word/2016/wordml/cid" xmlns:w16="http://schemas.microsoft.com/office/word/2018/wordml" xmlns:w16se="http://schemas.microsoft.com/office/word/2015/wordml/symex" xmlns:wpg="http://schemas.microsoft.com/office/word/2010/wordprocessingGroup" xmlns:wpi="http://schemas.microsoft.com/office/word/2010/wordprocessingInk" xmlns:wne="http://schemas.microsoft.com/office/word/2006/wordml" xmlns:wps="http://schemas.microsoft.com/office/word/2010/wordprocessingShape" mc:Ignorable="w14 w15 w16se w16cid w16 w16cex wp14">
   <w:abstractNum w:abstractNumId="0" w15:restartNumberingAfterBreak="0">
     <w:nsid w:val="FFFFFF7C"/>
     <w:multiLevelType w:val="singleLevel"/>
@@ -19324,6 +19562,119 @@
       </w:rPr>
     </w:lvl>
   </w:abstractNum>
+  <w:abstractNum w:abstractNumId="17" w15:restartNumberingAfterBreak="0">
+    <w:nsid w:val="53EA6DC6"/>
+    <w:multiLevelType w:val="hybridMultilevel"/>
+    <w:tmpl w:val="2BE8B46E"/>
+    <w:lvl w:ilvl="0" w:tplc="08090001">
+      <w:start w:val="1"/>
+      <w:numFmt w:val="bullet"/>
+      <w:lvlText w:val=""/>
+      <w:lvlJc w:val="left"/>
+      <w:pPr>
+        <w:ind w:left="720" w:hanging="360"/>
+      </w:pPr>
+      <w:rPr>
+        <w:rFonts w:ascii="Symbol" w:hAnsi="Symbol" w:hint="default"/>
+      </w:rPr>
+    </w:lvl>
+    <w:lvl w:ilvl="1" w:tplc="08090003" w:tentative="1">
+      <w:start w:val="1"/>
+      <w:numFmt w:val="bullet"/>
+      <w:lvlText w:val="o"/>
+      <w:lvlJc w:val="left"/>
+      <w:pPr>
+        <w:ind w:left="1440" w:hanging="360"/>
+      </w:pPr>
+      <w:rPr>
+        <w:rFonts w:ascii="Courier New" w:hAnsi="Courier New" w:cs="Courier New" w:hint="default"/>
+      </w:rPr>
+    </w:lvl>
+    <w:lvl w:ilvl="2" w:tplc="08090005" w:tentative="1">
+      <w:start w:val="1"/>
+      <w:numFmt w:val="bullet"/>
+      <w:lvlText w:val=""/>
+      <w:lvlJc w:val="left"/>
+      <w:pPr>
+        <w:ind w:left="2160" w:hanging="360"/>
+      </w:pPr>
+      <w:rPr>
+        <w:rFonts w:ascii="Wingdings" w:hAnsi="Wingdings" w:hint="default"/>
+      </w:rPr>
+    </w:lvl>
+    <w:lvl w:ilvl="3" w:tplc="08090001" w:tentative="1">
+      <w:start w:val="1"/>
+      <w:numFmt w:val="bullet"/>
+      <w:lvlText w:val=""/>
+      <w:lvlJc w:val="left"/>
+      <w:pPr>
+        <w:ind w:left="2880" w:hanging="360"/>
+      </w:pPr>
+      <w:rPr>
+        <w:rFonts w:ascii="Symbol" w:hAnsi="Symbol" w:hint="default"/>
+      </w:rPr>
+    </w:lvl>
+    <w:lvl w:ilvl="4" w:tplc="08090003" w:tentative="1">
+      <w:start w:val="1"/>
+      <w:numFmt w:val="bullet"/>
+      <w:lvlText w:val="o"/>
+      <w:lvlJc w:val="left"/>
+      <w:pPr>
+        <w:ind w:left="3600" w:hanging="360"/>
+      </w:pPr>
+      <w:rPr>
+        <w:rFonts w:ascii="Courier New" w:hAnsi="Courier New" w:cs="Courier New" w:hint="default"/>
+      </w:rPr>
+    </w:lvl>
+    <w:lvl w:ilvl="5" w:tplc="08090005" w:tentative="1">
+      <w:start w:val="1"/>
+      <w:numFmt w:val="bullet"/>
+      <w:lvlText w:val=""/>
+      <w:lvlJc w:val="left"/>
+      <w:pPr>
+        <w:ind w:left="4320" w:hanging="360"/>
+      </w:pPr>
+      <w:rPr>
+        <w:rFonts w:ascii="Wingdings" w:hAnsi="Wingdings" w:hint="default"/>
+      </w:rPr>
+    </w:lvl>
+    <w:lvl w:ilvl="6" w:tplc="08090001" w:tentative="1">
+      <w:start w:val="1"/>
+      <w:numFmt w:val="bullet"/>
+      <w:lvlText w:val=""/>
+      <w:lvlJc w:val="left"/>
+      <w:pPr>
+        <w:ind w:left="5040" w:hanging="360"/>
+      </w:pPr>
+      <w:rPr>
+        <w:rFonts w:ascii="Symbol" w:hAnsi="Symbol" w:hint="default"/>
+      </w:rPr>
+    </w:lvl>
+    <w:lvl w:ilvl="7" w:tplc="08090003" w:tentative="1">
+      <w:start w:val="1"/>
+      <w:numFmt w:val="bullet"/>
+      <w:lvlText w:val="o"/>
+      <w:lvlJc w:val="left"/>
+      <w:pPr>
+        <w:ind w:left="5760" w:hanging="360"/>
+      </w:pPr>
+      <w:rPr>
+        <w:rFonts w:ascii="Courier New" w:hAnsi="Courier New" w:cs="Courier New" w:hint="default"/>
+      </w:rPr>
+    </w:lvl>
+    <w:lvl w:ilvl="8" w:tplc="08090005" w:tentative="1">
+      <w:start w:val="1"/>
+      <w:numFmt w:val="bullet"/>
+      <w:lvlText w:val=""/>
+      <w:lvlJc w:val="left"/>
+      <w:pPr>
+        <w:ind w:left="6480" w:hanging="360"/>
+      </w:pPr>
+      <w:rPr>
+        <w:rFonts w:ascii="Wingdings" w:hAnsi="Wingdings" w:hint="default"/>
+      </w:rPr>
+    </w:lvl>
+  </w:abstractNum>
   <w:num w:numId="1">
     <w:abstractNumId w:val="9"/>
   </w:num>
@@ -19381,11 +19732,14 @@
   <w:num w:numId="18">
     <w:abstractNumId w:val="14"/>
   </w:num>
+  <w:num w:numId="19">
+    <w:abstractNumId w:val="17"/>
+  </w:num>
 </w:numbering>
 </file>
 
 <file path=word/styles.xml><?xml version="1.0" encoding="utf-8"?>
-<w:styles xmlns:mc="http://schemas.openxmlformats.org/markup-compatibility/2006" xmlns:r="http://schemas.openxmlformats.org/officeDocument/2006/relationships" xmlns:w="http://schemas.openxmlformats.org/wordprocessingml/2006/main" xmlns:w14="http://schemas.microsoft.com/office/word/2010/wordml" xmlns:w15="http://schemas.microsoft.com/office/word/2012/wordml" xmlns:w16cid="http://schemas.microsoft.com/office/word/2016/wordml/cid" xmlns:w16se="http://schemas.microsoft.com/office/word/2015/wordml/symex" mc:Ignorable="w14 w15 w16se w16cid">
+<w:styles xmlns:mc="http://schemas.openxmlformats.org/markup-compatibility/2006" xmlns:r="http://schemas.openxmlformats.org/officeDocument/2006/relationships" xmlns:w="http://schemas.openxmlformats.org/wordprocessingml/2006/main" xmlns:w14="http://schemas.microsoft.com/office/word/2010/wordml" xmlns:w15="http://schemas.microsoft.com/office/word/2012/wordml" xmlns:w16cex="http://schemas.microsoft.com/office/word/2018/wordml/cex" xmlns:w16cid="http://schemas.microsoft.com/office/word/2016/wordml/cid" xmlns:w16="http://schemas.microsoft.com/office/word/2018/wordml" xmlns:w16se="http://schemas.microsoft.com/office/word/2015/wordml/symex" mc:Ignorable="w14 w15 w16se w16cid w16 w16cex">
   <w:docDefaults>
     <w:rPrDefault>
       <w:rPr>
@@ -20814,7 +21168,7 @@
 </file>
 
 <file path=word/glossary/document.xml><?xml version="1.0" encoding="utf-8"?>
-<w:glossaryDocument xmlns:wpc="http://schemas.microsoft.com/office/word/2010/wordprocessingCanvas" xmlns:cx="http://schemas.microsoft.com/office/drawing/2014/chartex" xmlns:cx1="http://schemas.microsoft.com/office/drawing/2015/9/8/chartex" xmlns:cx2="http://schemas.microsoft.com/office/drawing/2015/10/21/chartex" xmlns:cx3="http://schemas.microsoft.com/office/drawing/2016/5/9/chartex" xmlns:cx4="http://schemas.microsoft.com/office/drawing/2016/5/10/chartex" xmlns:cx5="http://schemas.microsoft.com/office/drawing/2016/5/11/chartex" xmlns:cx6="http://schemas.microsoft.com/office/drawing/2016/5/12/chartex" xmlns:cx7="http://schemas.microsoft.com/office/drawing/2016/5/13/chartex" xmlns:cx8="http://schemas.microsoft.com/office/drawing/2016/5/14/chartex" xmlns:mc="http://schemas.openxmlformats.org/markup-compatibility/2006" xmlns:aink="http://schemas.microsoft.com/office/drawing/2016/ink" xmlns:am3d="http://schemas.microsoft.com/office/drawing/2017/model3d" xmlns:o="urn:schemas-microsoft-com:office:office" xmlns:r="http://schemas.openxmlformats.org/officeDocument/2006/relationships" xmlns:m="http://schemas.openxmlformats.org/officeDocument/2006/math" xmlns:v="urn:schemas-microsoft-com:vml" xmlns:wp14="http://schemas.microsoft.com/office/word/2010/wordprocessingDrawing" xmlns:wp="http://schemas.openxmlformats.org/drawingml/2006/wordprocessingDrawing" xmlns:w10="urn:schemas-microsoft-com:office:word" xmlns:w="http://schemas.openxmlformats.org/wordprocessingml/2006/main" xmlns:w14="http://schemas.microsoft.com/office/word/2010/wordml" xmlns:w15="http://schemas.microsoft.com/office/word/2012/wordml" xmlns:w16cid="http://schemas.microsoft.com/office/word/2016/wordml/cid" xmlns:w16se="http://schemas.microsoft.com/office/word/2015/wordml/symex" xmlns:wpg="http://schemas.microsoft.com/office/word/2010/wordprocessingGroup" xmlns:wpi="http://schemas.microsoft.com/office/word/2010/wordprocessingInk" xmlns:wne="http://schemas.microsoft.com/office/word/2006/wordml" xmlns:wps="http://schemas.microsoft.com/office/word/2010/wordprocessingShape" mc:Ignorable="w14 w15 w16se w16cid wp14">
+<w:glossaryDocument xmlns:wpc="http://schemas.microsoft.com/office/word/2010/wordprocessingCanvas" xmlns:cx="http://schemas.microsoft.com/office/drawing/2014/chartex" xmlns:cx1="http://schemas.microsoft.com/office/drawing/2015/9/8/chartex" xmlns:cx2="http://schemas.microsoft.com/office/drawing/2015/10/21/chartex" xmlns:cx3="http://schemas.microsoft.com/office/drawing/2016/5/9/chartex" xmlns:cx4="http://schemas.microsoft.com/office/drawing/2016/5/10/chartex" xmlns:cx5="http://schemas.microsoft.com/office/drawing/2016/5/11/chartex" xmlns:cx6="http://schemas.microsoft.com/office/drawing/2016/5/12/chartex" xmlns:cx7="http://schemas.microsoft.com/office/drawing/2016/5/13/chartex" xmlns:cx8="http://schemas.microsoft.com/office/drawing/2016/5/14/chartex" xmlns:mc="http://schemas.openxmlformats.org/markup-compatibility/2006" xmlns:aink="http://schemas.microsoft.com/office/drawing/2016/ink" xmlns:am3d="http://schemas.microsoft.com/office/drawing/2017/model3d" xmlns:o="urn:schemas-microsoft-com:office:office" xmlns:r="http://schemas.openxmlformats.org/officeDocument/2006/relationships" xmlns:m="http://schemas.openxmlformats.org/officeDocument/2006/math" xmlns:v="urn:schemas-microsoft-com:vml" xmlns:wp14="http://schemas.microsoft.com/office/word/2010/wordprocessingDrawing" xmlns:wp="http://schemas.openxmlformats.org/drawingml/2006/wordprocessingDrawing" xmlns:w10="urn:schemas-microsoft-com:office:word" xmlns:w="http://schemas.openxmlformats.org/wordprocessingml/2006/main" xmlns:w14="http://schemas.microsoft.com/office/word/2010/wordml" xmlns:w15="http://schemas.microsoft.com/office/word/2012/wordml" xmlns:w16cex="http://schemas.microsoft.com/office/word/2018/wordml/cex" xmlns:w16cid="http://schemas.microsoft.com/office/word/2016/wordml/cid" xmlns:w16="http://schemas.microsoft.com/office/word/2018/wordml" xmlns:w16se="http://schemas.microsoft.com/office/word/2015/wordml/symex" xmlns:wpg="http://schemas.microsoft.com/office/word/2010/wordprocessingGroup" xmlns:wpi="http://schemas.microsoft.com/office/word/2010/wordprocessingInk" xmlns:wne="http://schemas.microsoft.com/office/word/2006/wordml" xmlns:wps="http://schemas.microsoft.com/office/word/2010/wordprocessingShape" mc:Ignorable="w14 w15 w16se w16cid w16 w16cex wp14">
   <w:docParts>
     <w:docPart>
       <w:docPartPr>
@@ -21003,7 +21357,7 @@
 </file>
 
 <file path=word/glossary/fontTable.xml><?xml version="1.0" encoding="utf-8"?>
-<w:fonts xmlns:mc="http://schemas.openxmlformats.org/markup-compatibility/2006" xmlns:r="http://schemas.openxmlformats.org/officeDocument/2006/relationships" xmlns:w="http://schemas.openxmlformats.org/wordprocessingml/2006/main" xmlns:w14="http://schemas.microsoft.com/office/word/2010/wordml" xmlns:w15="http://schemas.microsoft.com/office/word/2012/wordml" xmlns:w16cid="http://schemas.microsoft.com/office/word/2016/wordml/cid" xmlns:w16se="http://schemas.microsoft.com/office/word/2015/wordml/symex" mc:Ignorable="w14 w15 w16se w16cid">
+<w:fonts xmlns:mc="http://schemas.openxmlformats.org/markup-compatibility/2006" xmlns:r="http://schemas.openxmlformats.org/officeDocument/2006/relationships" xmlns:w="http://schemas.openxmlformats.org/wordprocessingml/2006/main" xmlns:w14="http://schemas.microsoft.com/office/word/2010/wordml" xmlns:w15="http://schemas.microsoft.com/office/word/2012/wordml" xmlns:w16cex="http://schemas.microsoft.com/office/word/2018/wordml/cex" xmlns:w16cid="http://schemas.microsoft.com/office/word/2016/wordml/cid" xmlns:w16="http://schemas.microsoft.com/office/word/2018/wordml" xmlns:w16se="http://schemas.microsoft.com/office/word/2015/wordml/symex" mc:Ignorable="w14 w15 w16se w16cid w16 w16cex">
   <w:font w:name="Symbol">
     <w:panose1 w:val="05050102010706020507"/>
     <w:charset w:val="02"/>
@@ -21064,7 +21418,7 @@
 </file>
 
 <file path=word/glossary/settings.xml><?xml version="1.0" encoding="utf-8"?>
-<w:settings xmlns:mc="http://schemas.openxmlformats.org/markup-compatibility/2006" xmlns:o="urn:schemas-microsoft-com:office:office" xmlns:r="http://schemas.openxmlformats.org/officeDocument/2006/relationships" xmlns:m="http://schemas.openxmlformats.org/officeDocument/2006/math" xmlns:v="urn:schemas-microsoft-com:vml" xmlns:w10="urn:schemas-microsoft-com:office:word" xmlns:w="http://schemas.openxmlformats.org/wordprocessingml/2006/main" xmlns:w14="http://schemas.microsoft.com/office/word/2010/wordml" xmlns:w15="http://schemas.microsoft.com/office/word/2012/wordml" xmlns:w16cid="http://schemas.microsoft.com/office/word/2016/wordml/cid" xmlns:w16se="http://schemas.microsoft.com/office/word/2015/wordml/symex" xmlns:sl="http://schemas.openxmlformats.org/schemaLibrary/2006/main" mc:Ignorable="w14 w15 w16se w16cid">
+<w:settings xmlns:mc="http://schemas.openxmlformats.org/markup-compatibility/2006" xmlns:o="urn:schemas-microsoft-com:office:office" xmlns:r="http://schemas.openxmlformats.org/officeDocument/2006/relationships" xmlns:m="http://schemas.openxmlformats.org/officeDocument/2006/math" xmlns:v="urn:schemas-microsoft-com:vml" xmlns:w10="urn:schemas-microsoft-com:office:word" xmlns:w="http://schemas.openxmlformats.org/wordprocessingml/2006/main" xmlns:w14="http://schemas.microsoft.com/office/word/2010/wordml" xmlns:w15="http://schemas.microsoft.com/office/word/2012/wordml" xmlns:w16cex="http://schemas.microsoft.com/office/word/2018/wordml/cex" xmlns:w16cid="http://schemas.microsoft.com/office/word/2016/wordml/cid" xmlns:w16="http://schemas.microsoft.com/office/word/2018/wordml" xmlns:w16se="http://schemas.microsoft.com/office/word/2015/wordml/symex" xmlns:sl="http://schemas.openxmlformats.org/schemaLibrary/2006/main" mc:Ignorable="w14 w15 w16se w16cid w16 w16cex">
   <w:view w:val="normal"/>
   <w:defaultTabStop w:val="720"/>
   <w:characterSpacingControl w:val="doNotCompress"/>
@@ -21079,14 +21433,18 @@
   </w:compat>
   <w:rsids>
     <w:rsidRoot w:val="00DA76E3"/>
+    <w:rsid w:val="000C253D"/>
     <w:rsid w:val="0015698C"/>
     <w:rsid w:val="002159D3"/>
+    <w:rsid w:val="003129BF"/>
     <w:rsid w:val="004052EA"/>
     <w:rsid w:val="00630A86"/>
     <w:rsid w:val="006F04AA"/>
     <w:rsid w:val="007A0571"/>
+    <w:rsid w:val="007E21F9"/>
     <w:rsid w:val="00A05220"/>
     <w:rsid w:val="00C26F77"/>
+    <w:rsid w:val="00C83F16"/>
     <w:rsid w:val="00C8453C"/>
     <w:rsid w:val="00D93C83"/>
     <w:rsid w:val="00DA76E3"/>
@@ -21117,7 +21475,7 @@
 </file>
 
 <file path=word/glossary/styles.xml><?xml version="1.0" encoding="utf-8"?>
-<w:styles xmlns:mc="http://schemas.openxmlformats.org/markup-compatibility/2006" xmlns:r="http://schemas.openxmlformats.org/officeDocument/2006/relationships" xmlns:w="http://schemas.openxmlformats.org/wordprocessingml/2006/main" xmlns:w14="http://schemas.microsoft.com/office/word/2010/wordml" xmlns:w15="http://schemas.microsoft.com/office/word/2012/wordml" xmlns:w16cid="http://schemas.microsoft.com/office/word/2016/wordml/cid" xmlns:w16se="http://schemas.microsoft.com/office/word/2015/wordml/symex" mc:Ignorable="w14 w15 w16se w16cid">
+<w:styles xmlns:mc="http://schemas.openxmlformats.org/markup-compatibility/2006" xmlns:r="http://schemas.openxmlformats.org/officeDocument/2006/relationships" xmlns:w="http://schemas.openxmlformats.org/wordprocessingml/2006/main" xmlns:w14="http://schemas.microsoft.com/office/word/2010/wordml" xmlns:w15="http://schemas.microsoft.com/office/word/2012/wordml" xmlns:w16cex="http://schemas.microsoft.com/office/word/2018/wordml/cex" xmlns:w16cid="http://schemas.microsoft.com/office/word/2016/wordml/cid" xmlns:w16="http://schemas.microsoft.com/office/word/2018/wordml" xmlns:w16se="http://schemas.microsoft.com/office/word/2015/wordml/symex" mc:Ignorable="w14 w15 w16se w16cid w16 w16cex">
   <w:docDefaults>
     <w:rPrDefault>
       <w:rPr>
@@ -21679,7 +22037,7 @@
 </file>
 
 <file path=word/glossary/webSettings.xml><?xml version="1.0" encoding="utf-8"?>
-<w:webSettings xmlns:mc="http://schemas.openxmlformats.org/markup-compatibility/2006" xmlns:r="http://schemas.openxmlformats.org/officeDocument/2006/relationships" xmlns:w="http://schemas.openxmlformats.org/wordprocessingml/2006/main" xmlns:w14="http://schemas.microsoft.com/office/word/2010/wordml" xmlns:w15="http://schemas.microsoft.com/office/word/2012/wordml" xmlns:w16cid="http://schemas.microsoft.com/office/word/2016/wordml/cid" xmlns:w16se="http://schemas.microsoft.com/office/word/2015/wordml/symex" mc:Ignorable="w14 w15 w16se w16cid">
+<w:webSettings xmlns:mc="http://schemas.openxmlformats.org/markup-compatibility/2006" xmlns:r="http://schemas.openxmlformats.org/officeDocument/2006/relationships" xmlns:w="http://schemas.openxmlformats.org/wordprocessingml/2006/main" xmlns:w14="http://schemas.microsoft.com/office/word/2010/wordml" xmlns:w15="http://schemas.microsoft.com/office/word/2012/wordml" xmlns:w16cex="http://schemas.microsoft.com/office/word/2018/wordml/cex" xmlns:w16cid="http://schemas.microsoft.com/office/word/2016/wordml/cid" xmlns:w16="http://schemas.microsoft.com/office/word/2018/wordml" xmlns:w16se="http://schemas.microsoft.com/office/word/2015/wordml/symex" mc:Ignorable="w14 w15 w16se w16cid w16 w16cex">
   <w:optimizeForBrowser/>
   <w:allowPNG/>
 </w:webSettings>

</xml_diff>